<commit_message>
The demo app extended with benchmarking (RAM consuming and execution time)
</commit_message>
<xml_diff>
--- a/src/main/resources/template.docx
+++ b/src/main/resources/template.docx
@@ -52,7 +52,7 @@
       <w:tblPr>
         <w:tblW w:w="8748" w:type="dxa"/>
         <w:jc w:val="left"/>
-        <w:tblInd w:w="972" w:type="dxa"/>
+        <w:tblInd w:w="1080" w:type="dxa"/>
         <w:tblBorders>
           <w:top w:val="single" w:color="ffffff" w:sz="8" w:space="0" w:shadow="0" w:frame="0"/>
           <w:left w:val="single" w:color="ffffff" w:sz="8" w:space="0" w:shadow="0" w:frame="0"/>
@@ -72,7 +72,7 @@
           <w:shd w:val="clear" w:color="auto" w:fill="cadfff"/>
         </w:tblPrEx>
         <w:trPr>
-          <w:trHeight w:val="500" w:hRule="atLeast"/>
+          <w:trHeight w:val="450" w:hRule="atLeast"/>
         </w:trPr>
         <w:tc>
           <w:tcPr>
@@ -85,61 +85,31 @@
             </w:tcBorders>
             <w:shd w:val="clear" w:color="auto" w:fill="cadfff"/>
             <w:tcMar>
-              <w:top w:type="dxa" w:w="0"/>
-              <w:left w:type="dxa" w:w="0"/>
-              <w:bottom w:type="dxa" w:w="0"/>
-              <w:right w:type="dxa" w:w="0"/>
+              <w:top w:type="dxa" w:w="80"/>
+              <w:left w:type="dxa" w:w="80"/>
+              <w:bottom w:type="dxa" w:w="80"/>
+              <w:right w:type="dxa" w:w="80"/>
             </w:tcMar>
             <w:vAlign w:val="top"/>
           </w:tcPr>
           <w:p>
             <w:pPr>
-              <w:keepNext w:val="0"/>
-              <w:keepLines w:val="0"/>
-              <w:pageBreakBefore w:val="0"/>
-              <w:widowControl w:val="1"/>
-              <w:shd w:val="clear" w:color="auto" w:fill="auto"/>
+              <w:pStyle w:val="Основний текст"/>
               <w:suppressAutoHyphens w:val="1"/>
-              <w:bidi w:val="0"/>
-              <w:spacing w:before="0" w:after="0" w:line="240" w:lineRule="auto"/>
-              <w:ind w:left="0" w:right="0" w:firstLine="0"/>
-              <w:jc w:val="left"/>
               <w:outlineLvl w:val="0"/>
-              <w:rPr>
-                <w:rtl w:val="0"/>
-              </w:rPr>
             </w:pPr>
             <w:r>
               <w:rPr>
-                <w:rFonts w:ascii="Helvetica Neue" w:cs="Arial Unicode MS" w:hAnsi="Helvetica Neue" w:eastAsia="Arial Unicode MS"/>
-                <w:b w:val="0"/>
-                <w:bCs w:val="0"/>
-                <w:i w:val="0"/>
-                <w:iCs w:val="0"/>
-                <w:caps w:val="0"/>
-                <w:smallCaps w:val="0"/>
-                <w:strike w:val="0"/>
-                <w:dstrike w:val="0"/>
-                <w:outline w:val="0"/>
-                <w:color w:val="000000"/>
-                <w:spacing w:val="0"/>
-                <w:kern w:val="0"/>
-                <w:position w:val="0"/>
+                <w:rFonts w:ascii="Helvetica Neue" w:hAnsi="Helvetica Neue"/>
                 <w:sz w:val="36"/>
                 <w:szCs w:val="36"/>
-                <w:u w:val="none"/>
                 <w:shd w:val="nil" w:color="auto" w:fill="auto"/>
-                <w:vertAlign w:val="baseline"/>
                 <w:rtl w:val="0"/>
+                <w:lang w:val="en-US"/>
                 <w14:textOutline w14:w="12700" w14:cap="flat">
                   <w14:noFill/>
                   <w14:miter w14:lim="400000"/>
                 </w14:textOutline>
-                <w14:textFill>
-                  <w14:solidFill>
-                    <w14:srgbClr w14:val="000000"/>
-                  </w14:solidFill>
-                </w14:textFill>
               </w:rPr>
               <w:t>${MONKEY}</w:t>
             </w:r>
@@ -147,6 +117,12 @@
         </w:tc>
       </w:tr>
     </w:tbl>
+    <w:p>
+      <w:pPr>
+        <w:pStyle w:val="Основний текст A"/>
+        <w:ind w:left="972" w:hanging="972"/>
+      </w:pPr>
+    </w:p>
     <w:p>
       <w:pPr>
         <w:pStyle w:val="Основний текст A"/>
@@ -169,7 +145,7 @@
       <w:tblPr>
         <w:tblW w:w="8748" w:type="dxa"/>
         <w:jc w:val="left"/>
-        <w:tblInd w:w="972" w:type="dxa"/>
+        <w:tblInd w:w="1080" w:type="dxa"/>
         <w:tblBorders>
           <w:top w:val="single" w:color="ffffff" w:sz="8" w:space="0" w:shadow="0" w:frame="0"/>
           <w:left w:val="single" w:color="ffffff" w:sz="8" w:space="0" w:shadow="0" w:frame="0"/>
@@ -189,7 +165,7 @@
           <w:shd w:val="clear" w:color="auto" w:fill="cadfff"/>
         </w:tblPrEx>
         <w:trPr>
-          <w:trHeight w:val="500" w:hRule="atLeast"/>
+          <w:trHeight w:val="450" w:hRule="atLeast"/>
         </w:trPr>
         <w:tc>
           <w:tcPr>
@@ -202,61 +178,31 @@
             </w:tcBorders>
             <w:shd w:val="clear" w:color="auto" w:fill="cadfff"/>
             <w:tcMar>
-              <w:top w:type="dxa" w:w="0"/>
-              <w:left w:type="dxa" w:w="0"/>
-              <w:bottom w:type="dxa" w:w="0"/>
-              <w:right w:type="dxa" w:w="0"/>
+              <w:top w:type="dxa" w:w="80"/>
+              <w:left w:type="dxa" w:w="80"/>
+              <w:bottom w:type="dxa" w:w="80"/>
+              <w:right w:type="dxa" w:w="80"/>
             </w:tcMar>
             <w:vAlign w:val="top"/>
           </w:tcPr>
           <w:p>
             <w:pPr>
-              <w:keepNext w:val="0"/>
-              <w:keepLines w:val="0"/>
-              <w:pageBreakBefore w:val="0"/>
-              <w:widowControl w:val="1"/>
-              <w:shd w:val="clear" w:color="auto" w:fill="auto"/>
+              <w:pStyle w:val="Основний текст"/>
               <w:suppressAutoHyphens w:val="1"/>
-              <w:bidi w:val="0"/>
-              <w:spacing w:before="0" w:after="0" w:line="240" w:lineRule="auto"/>
-              <w:ind w:left="0" w:right="0" w:firstLine="0"/>
-              <w:jc w:val="left"/>
               <w:outlineLvl w:val="0"/>
-              <w:rPr>
-                <w:rtl w:val="0"/>
-              </w:rPr>
             </w:pPr>
             <w:r>
               <w:rPr>
-                <w:rFonts w:ascii="Helvetica Neue" w:cs="Arial Unicode MS" w:hAnsi="Helvetica Neue" w:eastAsia="Arial Unicode MS"/>
-                <w:b w:val="0"/>
-                <w:bCs w:val="0"/>
-                <w:i w:val="0"/>
-                <w:iCs w:val="0"/>
-                <w:caps w:val="0"/>
-                <w:smallCaps w:val="0"/>
-                <w:strike w:val="0"/>
-                <w:dstrike w:val="0"/>
-                <w:outline w:val="0"/>
-                <w:color w:val="000000"/>
-                <w:spacing w:val="0"/>
-                <w:kern w:val="0"/>
-                <w:position w:val="0"/>
+                <w:rFonts w:ascii="Helvetica Neue" w:hAnsi="Helvetica Neue"/>
                 <w:sz w:val="36"/>
                 <w:szCs w:val="36"/>
-                <w:u w:val="none"/>
                 <w:shd w:val="nil" w:color="auto" w:fill="auto"/>
-                <w:vertAlign w:val="baseline"/>
                 <w:rtl w:val="0"/>
+                <w:lang w:val="en-US"/>
                 <w14:textOutline w14:w="12700" w14:cap="flat">
                   <w14:noFill/>
                   <w14:miter w14:lim="400000"/>
                 </w14:textOutline>
-                <w14:textFill>
-                  <w14:solidFill>
-                    <w14:srgbClr w14:val="000000"/>
-                  </w14:solidFill>
-                </w14:textFill>
               </w:rPr>
               <w:t>${LION}</w:t>
             </w:r>
@@ -267,8 +213,21 @@
     <w:p>
       <w:pPr>
         <w:pStyle w:val="Основний текст A"/>
-        <w:ind w:left="864" w:hanging="864"/>
+        <w:ind w:left="972" w:hanging="972"/>
       </w:pPr>
+    </w:p>
+    <w:p>
+      <w:pPr>
+        <w:pStyle w:val="Основний текст A"/>
+        <w:ind w:left="972" w:hanging="972"/>
+      </w:pPr>
+      <w:r>
+        <w:rPr>
+          <w:rtl w:val="0"/>
+          <w:lang w:val="en-US"/>
+        </w:rPr>
+        <w:t>${message}</w:t>
+      </w:r>
     </w:p>
     <w:sectPr>
       <w:headerReference w:type="default" r:id="rId4"/>
@@ -509,6 +468,53 @@
       </w14:textFill>
     </w:rPr>
   </w:style>
+  <w:style w:type="paragraph" w:styleId="Основний текст">
+    <w:name w:val="Основний текст"/>
+    <w:next w:val="Основний текст"/>
+    <w:pPr>
+      <w:keepNext w:val="0"/>
+      <w:keepLines w:val="0"/>
+      <w:pageBreakBefore w:val="0"/>
+      <w:widowControl w:val="1"/>
+      <w:shd w:val="clear" w:color="auto" w:fill="auto"/>
+      <w:suppressAutoHyphens w:val="0"/>
+      <w:bidi w:val="0"/>
+      <w:spacing w:before="0" w:after="0" w:line="240" w:lineRule="auto"/>
+      <w:ind w:left="0" w:right="0" w:firstLine="0"/>
+      <w:jc w:val="left"/>
+      <w:outlineLvl w:val="9"/>
+    </w:pPr>
+    <w:rPr>
+      <w:rFonts w:ascii="Times New Roman" w:cs="Arial Unicode MS" w:hAnsi="Times New Roman" w:eastAsia="Arial Unicode MS"/>
+      <w:b w:val="0"/>
+      <w:bCs w:val="0"/>
+      <w:i w:val="0"/>
+      <w:iCs w:val="0"/>
+      <w:caps w:val="0"/>
+      <w:smallCaps w:val="0"/>
+      <w:strike w:val="0"/>
+      <w:dstrike w:val="0"/>
+      <w:outline w:val="0"/>
+      <w:color w:val="000000"/>
+      <w:spacing w:val="0"/>
+      <w:kern w:val="0"/>
+      <w:position w:val="0"/>
+      <w:sz w:val="24"/>
+      <w:szCs w:val="24"/>
+      <w:u w:val="none" w:color="000000"/>
+      <w:shd w:val="nil" w:color="auto" w:fill="auto"/>
+      <w:vertAlign w:val="baseline"/>
+      <w:lang w:val="en-US"/>
+      <w14:textOutline>
+        <w14:noFill/>
+      </w14:textOutline>
+      <w14:textFill>
+        <w14:solidFill>
+          <w14:srgbClr w14:val="000000"/>
+        </w14:solidFill>
+      </w14:textFill>
+    </w:rPr>
+  </w:style>
 </w:styles>
 </file>
 

</xml_diff>